<commit_message>
Includes Vlad's revisions, moves sentence with -> down one paragraph.
</commit_message>
<xml_diff>
--- a/dictionary/draft/TopoCif_chapter_revised_2021.10.19-clean.BH.docx
+++ b/dictionary/draft/TopoCif_chapter_revised_2021.10.19-clean.BH.docx
@@ -603,10 +603,7 @@
         <w:t>ion to provide a more complete description of tiles and their faces and edges.</w:t>
       </w:r>
       <w:r>
-        <w:t xml:space="preserve"> </w:t>
-      </w:r>
-      <w:r>
-        <w:t xml:space="preserve">A sixth category, </w:t>
+        <w:t xml:space="preserve"> A sixth category, </w:t>
       </w:r>
       <w:r>
         <w:t>TOPOL_ENTANGL</w:t>
@@ -1068,10 +1065,7 @@
       </w:r>
       <w:proofErr w:type="spellEnd"/>
       <w:r>
-        <w:t xml:space="preserve"> file can describe any number of nets. </w:t>
-      </w:r>
-      <w:r>
-        <w:t xml:space="preserve"> The T</w:t>
+        <w:t xml:space="preserve"> file can describe any number of nets.  The T</w:t>
       </w:r>
       <w:r>
         <w:t>OPOL_NET category (see part 3.2)</w:t>
@@ -1860,10 +1854,7 @@
         <w:t xml:space="preserve">The TOPOL_LINK </w:t>
       </w:r>
       <w:r>
-        <w:t xml:space="preserve">category </w:t>
-      </w:r>
-      <w:r>
-        <w:t xml:space="preserve">defines </w:t>
+        <w:t xml:space="preserve">category defines </w:t>
       </w:r>
       <w:proofErr w:type="gramStart"/>
       <w:r>
@@ -1871,10 +1862,7 @@
       </w:r>
       <w:proofErr w:type="gramEnd"/>
       <w:r>
-        <w:t xml:space="preserve"> the connectivity of the nodes and allows for the application of additional symmetry operations on the nodes defined in TOPOL_NODE and TOPOL_ATOM. </w:t>
-      </w:r>
-      <w:r>
-        <w:t xml:space="preserve">The </w:t>
+        <w:t xml:space="preserve"> the connectivity of the nodes and allows for the application of additional symmetry operations on the nodes defined in TOPOL_NODE and TOPOL_ATOM. The </w:t>
       </w:r>
       <w:r>
         <w:t xml:space="preserve">category </w:t>
@@ -3884,13 +3872,7 @@
         <w:t xml:space="preserve"> if there is more than one net</w:t>
       </w:r>
       <w:r>
-        <w:t xml:space="preserve"> or the net is to be</w:t>
-      </w:r>
-      <w:r>
-        <w:t xml:space="preserve"> </w:t>
-      </w:r>
-      <w:r>
-        <w:t>referenced in TOPOL_NODE</w:t>
+        <w:t xml:space="preserve"> or the net is to be referenced in TOPOL_NODE</w:t>
       </w:r>
       <w:r>
         <w:t>, as it is the</w:t>
@@ -5070,10 +5052,7 @@
         <w:t>Example 5, for the metal-organic framework MOF5, involves three distinct nets</w:t>
       </w:r>
       <w:r>
-        <w:t xml:space="preserve">, </w:t>
-      </w:r>
-      <w:r>
-        <w:t>requiring</w:t>
+        <w:t>, requiring</w:t>
       </w:r>
       <w:r>
         <w:t xml:space="preserve"> </w:t>
@@ -5828,15 +5807,13 @@
                 <w:rFonts w:ascii="Consolas" w:hAnsi="Consolas" w:cs="Consolas"/>
                 <w:sz w:val="16"/>
                 <w:szCs w:val="16"/>
-                <w:lang w:val="es-ES"/>
-              </w:rPr>
-            </w:pPr>
-            <w:r>
-              <w:rPr>
-                <w:rFonts w:ascii="Consolas" w:hAnsi="Consolas" w:cs="Consolas"/>
-                <w:sz w:val="16"/>
-                <w:szCs w:val="16"/>
-                <w:lang w:val="es-ES"/>
+              </w:rPr>
+            </w:pPr>
+            <w:r>
+              <w:rPr>
+                <w:rFonts w:ascii="Consolas" w:hAnsi="Consolas" w:cs="Consolas"/>
+                <w:sz w:val="16"/>
+                <w:szCs w:val="16"/>
               </w:rPr>
               <w:t xml:space="preserve">1 </w:t>
             </w:r>
@@ -5847,7 +5824,6 @@
                 <w:rFonts w:ascii="Consolas" w:hAnsi="Consolas" w:cs="Consolas"/>
                 <w:sz w:val="16"/>
                 <w:szCs w:val="16"/>
-                <w:lang w:val="es-ES"/>
               </w:rPr>
               <w:t>x,y</w:t>
             </w:r>
@@ -5857,7 +5833,6 @@
                 <w:rFonts w:ascii="Consolas" w:hAnsi="Consolas" w:cs="Consolas"/>
                 <w:sz w:val="16"/>
                 <w:szCs w:val="16"/>
-                <w:lang w:val="es-ES"/>
               </w:rPr>
               <w:t>,z</w:t>
             </w:r>
@@ -8967,15 +8942,13 @@
                 <w:rFonts w:ascii="Consolas" w:hAnsi="Consolas" w:cs="Consolas"/>
                 <w:sz w:val="16"/>
                 <w:szCs w:val="16"/>
-                <w:lang w:val="es-ES"/>
-              </w:rPr>
-            </w:pPr>
-            <w:r>
-              <w:rPr>
-                <w:rFonts w:ascii="Consolas" w:hAnsi="Consolas" w:cs="Consolas"/>
-                <w:sz w:val="16"/>
-                <w:szCs w:val="16"/>
-                <w:lang w:val="es-ES"/>
+              </w:rPr>
+            </w:pPr>
+            <w:r>
+              <w:rPr>
+                <w:rFonts w:ascii="Consolas" w:hAnsi="Consolas" w:cs="Consolas"/>
+                <w:sz w:val="16"/>
+                <w:szCs w:val="16"/>
               </w:rPr>
               <w:t>_</w:t>
             </w:r>
@@ -8985,7 +8958,6 @@
                 <w:rFonts w:ascii="Consolas" w:hAnsi="Consolas" w:cs="Consolas"/>
                 <w:sz w:val="16"/>
                 <w:szCs w:val="16"/>
-                <w:lang w:val="es-ES"/>
               </w:rPr>
               <w:t>topol_</w:t>
             </w:r>
@@ -8995,7 +8967,6 @@
                 <w:rFonts w:ascii="Consolas" w:hAnsi="Consolas" w:cs="Consolas"/>
                 <w:sz w:val="16"/>
                 <w:szCs w:val="16"/>
-                <w:lang w:val="es-ES"/>
               </w:rPr>
               <w:t>node.fract</w:t>
             </w:r>
@@ -9005,7 +8976,6 @@
                 <w:rFonts w:ascii="Consolas" w:hAnsi="Consolas" w:cs="Consolas"/>
                 <w:sz w:val="16"/>
                 <w:szCs w:val="16"/>
-                <w:lang w:val="es-ES"/>
               </w:rPr>
               <w:t>_y</w:t>
             </w:r>
@@ -9020,15 +8990,13 @@
                 <w:rFonts w:ascii="Consolas" w:hAnsi="Consolas" w:cs="Consolas"/>
                 <w:sz w:val="16"/>
                 <w:szCs w:val="16"/>
-                <w:lang w:val="es-ES"/>
-              </w:rPr>
-            </w:pPr>
-            <w:r>
-              <w:rPr>
-                <w:rFonts w:ascii="Consolas" w:hAnsi="Consolas" w:cs="Consolas"/>
-                <w:sz w:val="16"/>
-                <w:szCs w:val="16"/>
-                <w:lang w:val="es-ES"/>
+              </w:rPr>
+            </w:pPr>
+            <w:r>
+              <w:rPr>
+                <w:rFonts w:ascii="Consolas" w:hAnsi="Consolas" w:cs="Consolas"/>
+                <w:sz w:val="16"/>
+                <w:szCs w:val="16"/>
               </w:rPr>
               <w:t>_</w:t>
             </w:r>
@@ -9038,7 +9006,6 @@
                 <w:rFonts w:ascii="Consolas" w:hAnsi="Consolas" w:cs="Consolas"/>
                 <w:sz w:val="16"/>
                 <w:szCs w:val="16"/>
-                <w:lang w:val="es-ES"/>
               </w:rPr>
               <w:t>topol_</w:t>
             </w:r>
@@ -9048,7 +9015,6 @@
                 <w:rFonts w:ascii="Consolas" w:hAnsi="Consolas" w:cs="Consolas"/>
                 <w:sz w:val="16"/>
                 <w:szCs w:val="16"/>
-                <w:lang w:val="es-ES"/>
               </w:rPr>
               <w:t>node.fract</w:t>
             </w:r>
@@ -9058,7 +9024,6 @@
                 <w:rFonts w:ascii="Consolas" w:hAnsi="Consolas" w:cs="Consolas"/>
                 <w:sz w:val="16"/>
                 <w:szCs w:val="16"/>
-                <w:lang w:val="es-ES"/>
               </w:rPr>
               <w:t>_z</w:t>
             </w:r>
@@ -9081,7 +9046,6 @@
                 <w:rFonts w:ascii="Consolas" w:hAnsi="Consolas" w:cs="Consolas"/>
                 <w:sz w:val="16"/>
                 <w:szCs w:val="16"/>
-                <w:lang w:val="es-ES"/>
               </w:rPr>
               <w:t xml:space="preserve">1 Li1 </w:t>
             </w:r>
@@ -9091,7 +9055,6 @@
                 <w:rFonts w:ascii="Consolas" w:hAnsi="Consolas" w:cs="Consolas"/>
                 <w:sz w:val="16"/>
                 <w:szCs w:val="16"/>
-                <w:lang w:val="es-ES"/>
               </w:rPr>
               <w:t>1  .</w:t>
             </w:r>
@@ -9101,6 +9064,160 @@
                 <w:rFonts w:ascii="Consolas" w:hAnsi="Consolas" w:cs="Consolas"/>
                 <w:sz w:val="16"/>
                 <w:szCs w:val="16"/>
+              </w:rPr>
+              <w:t xml:space="preserve">       .       .      </w:t>
+            </w:r>
+            <w:r>
+              <w:rPr>
+                <w:rFonts w:ascii="Consolas" w:hAnsi="Consolas" w:cs="Consolas"/>
+                <w:sz w:val="16"/>
+                <w:szCs w:val="16"/>
+                <w:lang w:val="es-ES"/>
+              </w:rPr>
+              <w:t xml:space="preserve"># </w:t>
+            </w:r>
+            <w:r>
+              <w:rPr>
+                <w:rFonts w:ascii="Consolas" w:hAnsi="Consolas" w:cs="Consolas"/>
+                <w:color w:val="000000"/>
+                <w:sz w:val="16"/>
+                <w:szCs w:val="16"/>
+                <w:u w:val="single"/>
+                <w:lang w:val="es-ES"/>
+              </w:rPr>
+              <w:t>Li</w:t>
+            </w:r>
+          </w:p>
+          <w:p>
+            <w:pPr>
+              <w:autoSpaceDE w:val="0"/>
+              <w:autoSpaceDN w:val="0"/>
+              <w:adjustRightInd w:val="0"/>
+              <w:rPr>
+                <w:rFonts w:ascii="Consolas" w:hAnsi="Consolas" w:cs="Consolas"/>
+                <w:sz w:val="16"/>
+                <w:szCs w:val="16"/>
+                <w:lang w:val="es-ES"/>
+              </w:rPr>
+            </w:pPr>
+            <w:r>
+              <w:rPr>
+                <w:rFonts w:ascii="Consolas" w:hAnsi="Consolas" w:cs="Consolas"/>
+                <w:sz w:val="16"/>
+                <w:szCs w:val="16"/>
+                <w:lang w:val="es-ES"/>
+              </w:rPr>
+              <w:t>2 C</w:t>
+            </w:r>
+            <w:proofErr w:type="gramStart"/>
+            <w:r>
+              <w:rPr>
+                <w:rFonts w:ascii="Consolas" w:hAnsi="Consolas" w:cs="Consolas"/>
+                <w:sz w:val="16"/>
+                <w:szCs w:val="16"/>
+                <w:lang w:val="es-ES"/>
+              </w:rPr>
+              <w:t>1  1</w:t>
+            </w:r>
+            <w:proofErr w:type="gramEnd"/>
+            <w:r>
+              <w:rPr>
+                <w:rFonts w:ascii="Consolas" w:hAnsi="Consolas" w:cs="Consolas"/>
+                <w:sz w:val="16"/>
+                <w:szCs w:val="16"/>
+                <w:lang w:val="es-ES"/>
+              </w:rPr>
+              <w:t xml:space="preserve">  .       .       .      # C</w:t>
+            </w:r>
+          </w:p>
+          <w:p>
+            <w:pPr>
+              <w:autoSpaceDE w:val="0"/>
+              <w:autoSpaceDN w:val="0"/>
+              <w:adjustRightInd w:val="0"/>
+              <w:rPr>
+                <w:rFonts w:ascii="Consolas" w:hAnsi="Consolas" w:cs="Consolas"/>
+                <w:sz w:val="16"/>
+                <w:szCs w:val="16"/>
+                <w:lang w:val="es-ES"/>
+              </w:rPr>
+            </w:pPr>
+            <w:r>
+              <w:rPr>
+                <w:rFonts w:ascii="Consolas" w:hAnsi="Consolas" w:cs="Consolas"/>
+                <w:sz w:val="16"/>
+                <w:szCs w:val="16"/>
+                <w:lang w:val="es-ES"/>
+              </w:rPr>
+              <w:t>3 O</w:t>
+            </w:r>
+            <w:proofErr w:type="gramStart"/>
+            <w:r>
+              <w:rPr>
+                <w:rFonts w:ascii="Consolas" w:hAnsi="Consolas" w:cs="Consolas"/>
+                <w:sz w:val="16"/>
+                <w:szCs w:val="16"/>
+                <w:lang w:val="es-ES"/>
+              </w:rPr>
+              <w:t>1  1</w:t>
+            </w:r>
+            <w:proofErr w:type="gramEnd"/>
+            <w:r>
+              <w:rPr>
+                <w:rFonts w:ascii="Consolas" w:hAnsi="Consolas" w:cs="Consolas"/>
+                <w:sz w:val="16"/>
+                <w:szCs w:val="16"/>
+                <w:lang w:val="es-ES"/>
+              </w:rPr>
+              <w:t xml:space="preserve">  .       .       .      </w:t>
+            </w:r>
+            <w:r>
+              <w:rPr>
+                <w:rFonts w:ascii="Consolas" w:hAnsi="Consolas" w:cs="Consolas"/>
+                <w:sz w:val="16"/>
+                <w:szCs w:val="16"/>
+                <w:lang w:val="es-ES"/>
+              </w:rPr>
+              <w:t># O</w:t>
+            </w:r>
+          </w:p>
+          <w:p>
+            <w:pPr>
+              <w:autoSpaceDE w:val="0"/>
+              <w:autoSpaceDN w:val="0"/>
+              <w:adjustRightInd w:val="0"/>
+              <w:rPr>
+                <w:rFonts w:ascii="Consolas" w:hAnsi="Consolas" w:cs="Consolas"/>
+                <w:sz w:val="16"/>
+                <w:szCs w:val="16"/>
+                <w:lang w:val="es-ES"/>
+              </w:rPr>
+            </w:pPr>
+            <w:r>
+              <w:rPr>
+                <w:rFonts w:ascii="Consolas" w:hAnsi="Consolas" w:cs="Consolas"/>
+                <w:sz w:val="16"/>
+                <w:szCs w:val="16"/>
+                <w:lang w:val="es-ES"/>
+              </w:rPr>
+              <w:t xml:space="preserve">4 Co1 </w:t>
+            </w:r>
+            <w:proofErr w:type="gramStart"/>
+            <w:r>
+              <w:rPr>
+                <w:rFonts w:ascii="Consolas" w:hAnsi="Consolas" w:cs="Consolas"/>
+                <w:sz w:val="16"/>
+                <w:szCs w:val="16"/>
+                <w:lang w:val="es-ES"/>
+              </w:rPr>
+              <w:t>1  .</w:t>
+            </w:r>
+            <w:proofErr w:type="gramEnd"/>
+            <w:r>
+              <w:rPr>
+                <w:rFonts w:ascii="Consolas" w:hAnsi="Consolas" w:cs="Consolas"/>
+                <w:sz w:val="16"/>
+                <w:szCs w:val="16"/>
                 <w:lang w:val="es-ES"/>
               </w:rPr>
               <w:t xml:space="preserve">       .       .      # </w:t>
@@ -9114,6 +9231,59 @@
                 <w:u w:val="single"/>
                 <w:lang w:val="es-ES"/>
               </w:rPr>
+              <w:t>Co</w:t>
+            </w:r>
+          </w:p>
+          <w:p>
+            <w:pPr>
+              <w:autoSpaceDE w:val="0"/>
+              <w:autoSpaceDN w:val="0"/>
+              <w:adjustRightInd w:val="0"/>
+              <w:rPr>
+                <w:rFonts w:ascii="Consolas" w:hAnsi="Consolas" w:cs="Consolas"/>
+                <w:sz w:val="16"/>
+                <w:szCs w:val="16"/>
+                <w:lang w:val="es-ES"/>
+              </w:rPr>
+            </w:pPr>
+            <w:r>
+              <w:rPr>
+                <w:rFonts w:ascii="Consolas" w:hAnsi="Consolas" w:cs="Consolas"/>
+                <w:sz w:val="16"/>
+                <w:szCs w:val="16"/>
+                <w:lang w:val="es-ES"/>
+              </w:rPr>
+              <w:t xml:space="preserve">5 ZA1 </w:t>
+            </w:r>
+            <w:proofErr w:type="gramStart"/>
+            <w:r>
+              <w:rPr>
+                <w:rFonts w:ascii="Consolas" w:hAnsi="Consolas" w:cs="Consolas"/>
+                <w:sz w:val="16"/>
+                <w:szCs w:val="16"/>
+                <w:lang w:val="es-ES"/>
+              </w:rPr>
+              <w:t>2  .</w:t>
+            </w:r>
+            <w:proofErr w:type="gramEnd"/>
+            <w:r>
+              <w:rPr>
+                <w:rFonts w:ascii="Consolas" w:hAnsi="Consolas" w:cs="Consolas"/>
+                <w:sz w:val="16"/>
+                <w:szCs w:val="16"/>
+                <w:lang w:val="es-ES"/>
+              </w:rPr>
+              <w:t xml:space="preserve">       .       .      # </w:t>
+            </w:r>
+            <w:r>
+              <w:rPr>
+                <w:rFonts w:ascii="Consolas" w:hAnsi="Consolas" w:cs="Consolas"/>
+                <w:color w:val="000000"/>
+                <w:sz w:val="16"/>
+                <w:szCs w:val="16"/>
+                <w:u w:val="single"/>
+                <w:lang w:val="es-ES"/>
+              </w:rPr>
               <w:t>Li</w:t>
             </w:r>
           </w:p>
@@ -9126,115 +9296,44 @@
                 <w:rFonts w:ascii="Consolas" w:hAnsi="Consolas" w:cs="Consolas"/>
                 <w:sz w:val="16"/>
                 <w:szCs w:val="16"/>
-                <w:lang w:val="es-ES"/>
-              </w:rPr>
-            </w:pPr>
-            <w:r>
-              <w:rPr>
-                <w:rFonts w:ascii="Consolas" w:hAnsi="Consolas" w:cs="Consolas"/>
-                <w:sz w:val="16"/>
-                <w:szCs w:val="16"/>
-                <w:lang w:val="es-ES"/>
-              </w:rPr>
-              <w:t>2 C</w:t>
-            </w:r>
-            <w:proofErr w:type="gramStart"/>
-            <w:r>
-              <w:rPr>
-                <w:rFonts w:ascii="Consolas" w:hAnsi="Consolas" w:cs="Consolas"/>
-                <w:sz w:val="16"/>
-                <w:szCs w:val="16"/>
-                <w:lang w:val="es-ES"/>
-              </w:rPr>
-              <w:t>1  1</w:t>
-            </w:r>
-            <w:proofErr w:type="gramEnd"/>
-            <w:r>
-              <w:rPr>
-                <w:rFonts w:ascii="Consolas" w:hAnsi="Consolas" w:cs="Consolas"/>
-                <w:sz w:val="16"/>
-                <w:szCs w:val="16"/>
-                <w:lang w:val="es-ES"/>
-              </w:rPr>
-              <w:t xml:space="preserve">  .       .       .      # C</w:t>
-            </w:r>
-          </w:p>
-          <w:p>
-            <w:pPr>
-              <w:autoSpaceDE w:val="0"/>
-              <w:autoSpaceDN w:val="0"/>
-              <w:adjustRightInd w:val="0"/>
-              <w:rPr>
-                <w:rFonts w:ascii="Consolas" w:hAnsi="Consolas" w:cs="Consolas"/>
-                <w:sz w:val="16"/>
-                <w:szCs w:val="16"/>
-              </w:rPr>
-            </w:pPr>
-            <w:r>
-              <w:rPr>
-                <w:rFonts w:ascii="Consolas" w:hAnsi="Consolas" w:cs="Consolas"/>
-                <w:sz w:val="16"/>
-                <w:szCs w:val="16"/>
-                <w:lang w:val="es-ES"/>
-              </w:rPr>
-              <w:t>3 O</w:t>
-            </w:r>
-            <w:proofErr w:type="gramStart"/>
-            <w:r>
-              <w:rPr>
-                <w:rFonts w:ascii="Consolas" w:hAnsi="Consolas" w:cs="Consolas"/>
-                <w:sz w:val="16"/>
-                <w:szCs w:val="16"/>
-                <w:lang w:val="es-ES"/>
-              </w:rPr>
-              <w:t>1  1</w:t>
-            </w:r>
-            <w:proofErr w:type="gramEnd"/>
-            <w:r>
-              <w:rPr>
-                <w:rFonts w:ascii="Consolas" w:hAnsi="Consolas" w:cs="Consolas"/>
-                <w:sz w:val="16"/>
-                <w:szCs w:val="16"/>
-                <w:lang w:val="es-ES"/>
-              </w:rPr>
-              <w:t xml:space="preserve">  .       .       .      </w:t>
-            </w:r>
-            <w:r>
-              <w:rPr>
-                <w:rFonts w:ascii="Consolas" w:hAnsi="Consolas" w:cs="Consolas"/>
-                <w:sz w:val="16"/>
-                <w:szCs w:val="16"/>
-              </w:rPr>
-              <w:t># O</w:t>
-            </w:r>
-          </w:p>
-          <w:p>
-            <w:pPr>
-              <w:autoSpaceDE w:val="0"/>
-              <w:autoSpaceDN w:val="0"/>
-              <w:adjustRightInd w:val="0"/>
-              <w:rPr>
-                <w:rFonts w:ascii="Consolas" w:hAnsi="Consolas" w:cs="Consolas"/>
-                <w:sz w:val="16"/>
-                <w:szCs w:val="16"/>
-              </w:rPr>
-            </w:pPr>
-            <w:r>
-              <w:rPr>
-                <w:rFonts w:ascii="Consolas" w:hAnsi="Consolas" w:cs="Consolas"/>
-                <w:sz w:val="16"/>
-                <w:szCs w:val="16"/>
-              </w:rPr>
-              <w:t xml:space="preserve">4 Co1 </w:t>
-            </w:r>
-            <w:proofErr w:type="gramStart"/>
-            <w:r>
-              <w:rPr>
-                <w:rFonts w:ascii="Consolas" w:hAnsi="Consolas" w:cs="Consolas"/>
-                <w:sz w:val="16"/>
-                <w:szCs w:val="16"/>
-              </w:rPr>
-              <w:t>1  .</w:t>
+              </w:rPr>
+            </w:pPr>
+            <w:r>
+              <w:rPr>
+                <w:rFonts w:ascii="Consolas" w:hAnsi="Consolas" w:cs="Consolas"/>
+                <w:sz w:val="16"/>
+                <w:szCs w:val="16"/>
+              </w:rPr>
+              <w:t>6 ZB1 2 0.25036 0.25036 0.25036 # (CO)</w:t>
+            </w:r>
+          </w:p>
+          <w:p>
+            <w:pPr>
+              <w:autoSpaceDE w:val="0"/>
+              <w:autoSpaceDN w:val="0"/>
+              <w:adjustRightInd w:val="0"/>
+              <w:rPr>
+                <w:rFonts w:ascii="Consolas" w:hAnsi="Consolas" w:cs="Consolas"/>
+                <w:sz w:val="16"/>
+                <w:szCs w:val="16"/>
+              </w:rPr>
+            </w:pPr>
+            <w:r>
+              <w:rPr>
+                <w:rFonts w:ascii="Consolas" w:hAnsi="Consolas" w:cs="Consolas"/>
+                <w:sz w:val="16"/>
+                <w:szCs w:val="16"/>
+              </w:rPr>
+              <w:t xml:space="preserve">7 ZC1 </w:t>
+            </w:r>
+            <w:proofErr w:type="gramStart"/>
+            <w:r>
+              <w:rPr>
+                <w:rFonts w:ascii="Consolas" w:hAnsi="Consolas" w:cs="Consolas"/>
+                <w:sz w:val="16"/>
+                <w:szCs w:val="16"/>
+              </w:rPr>
+              <w:t>2  .</w:t>
             </w:r>
             <w:proofErr w:type="gramEnd"/>
             <w:r>
@@ -9267,122 +9366,6 @@
                 <w:szCs w:val="16"/>
               </w:rPr>
             </w:pPr>
-            <w:r>
-              <w:rPr>
-                <w:rFonts w:ascii="Consolas" w:hAnsi="Consolas" w:cs="Consolas"/>
-                <w:sz w:val="16"/>
-                <w:szCs w:val="16"/>
-              </w:rPr>
-              <w:t xml:space="preserve">5 ZA1 </w:t>
-            </w:r>
-            <w:proofErr w:type="gramStart"/>
-            <w:r>
-              <w:rPr>
-                <w:rFonts w:ascii="Consolas" w:hAnsi="Consolas" w:cs="Consolas"/>
-                <w:sz w:val="16"/>
-                <w:szCs w:val="16"/>
-              </w:rPr>
-              <w:t>2  .</w:t>
-            </w:r>
-            <w:proofErr w:type="gramEnd"/>
-            <w:r>
-              <w:rPr>
-                <w:rFonts w:ascii="Consolas" w:hAnsi="Consolas" w:cs="Consolas"/>
-                <w:sz w:val="16"/>
-                <w:szCs w:val="16"/>
-              </w:rPr>
-              <w:t xml:space="preserve">       .       .      # </w:t>
-            </w:r>
-            <w:r>
-              <w:rPr>
-                <w:rFonts w:ascii="Consolas" w:hAnsi="Consolas" w:cs="Consolas"/>
-                <w:color w:val="000000"/>
-                <w:sz w:val="16"/>
-                <w:szCs w:val="16"/>
-                <w:u w:val="single"/>
-              </w:rPr>
-              <w:t>Li</w:t>
-            </w:r>
-          </w:p>
-          <w:p>
-            <w:pPr>
-              <w:autoSpaceDE w:val="0"/>
-              <w:autoSpaceDN w:val="0"/>
-              <w:adjustRightInd w:val="0"/>
-              <w:rPr>
-                <w:rFonts w:ascii="Consolas" w:hAnsi="Consolas" w:cs="Consolas"/>
-                <w:sz w:val="16"/>
-                <w:szCs w:val="16"/>
-              </w:rPr>
-            </w:pPr>
-            <w:r>
-              <w:rPr>
-                <w:rFonts w:ascii="Consolas" w:hAnsi="Consolas" w:cs="Consolas"/>
-                <w:sz w:val="16"/>
-                <w:szCs w:val="16"/>
-              </w:rPr>
-              <w:t>6 ZB1 2 0.25036 0.25036 0.25036 # (CO)</w:t>
-            </w:r>
-          </w:p>
-          <w:p>
-            <w:pPr>
-              <w:autoSpaceDE w:val="0"/>
-              <w:autoSpaceDN w:val="0"/>
-              <w:adjustRightInd w:val="0"/>
-              <w:rPr>
-                <w:rFonts w:ascii="Consolas" w:hAnsi="Consolas" w:cs="Consolas"/>
-                <w:sz w:val="16"/>
-                <w:szCs w:val="16"/>
-              </w:rPr>
-            </w:pPr>
-            <w:r>
-              <w:rPr>
-                <w:rFonts w:ascii="Consolas" w:hAnsi="Consolas" w:cs="Consolas"/>
-                <w:sz w:val="16"/>
-                <w:szCs w:val="16"/>
-              </w:rPr>
-              <w:t xml:space="preserve">7 ZC1 </w:t>
-            </w:r>
-            <w:proofErr w:type="gramStart"/>
-            <w:r>
-              <w:rPr>
-                <w:rFonts w:ascii="Consolas" w:hAnsi="Consolas" w:cs="Consolas"/>
-                <w:sz w:val="16"/>
-                <w:szCs w:val="16"/>
-              </w:rPr>
-              <w:t>2  .</w:t>
-            </w:r>
-            <w:proofErr w:type="gramEnd"/>
-            <w:r>
-              <w:rPr>
-                <w:rFonts w:ascii="Consolas" w:hAnsi="Consolas" w:cs="Consolas"/>
-                <w:sz w:val="16"/>
-                <w:szCs w:val="16"/>
-              </w:rPr>
-              <w:t xml:space="preserve">       .       .      # </w:t>
-            </w:r>
-            <w:r>
-              <w:rPr>
-                <w:rFonts w:ascii="Consolas" w:hAnsi="Consolas" w:cs="Consolas"/>
-                <w:color w:val="000000"/>
-                <w:sz w:val="16"/>
-                <w:szCs w:val="16"/>
-                <w:u w:val="single"/>
-              </w:rPr>
-              <w:t>Co</w:t>
-            </w:r>
-          </w:p>
-          <w:p>
-            <w:pPr>
-              <w:autoSpaceDE w:val="0"/>
-              <w:autoSpaceDN w:val="0"/>
-              <w:adjustRightInd w:val="0"/>
-              <w:rPr>
-                <w:rFonts w:ascii="Consolas" w:hAnsi="Consolas" w:cs="Consolas"/>
-                <w:sz w:val="16"/>
-                <w:szCs w:val="16"/>
-              </w:rPr>
-            </w:pPr>
           </w:p>
           <w:p>
             <w:pPr>
@@ -9549,15 +9532,13 @@
                 <w:rFonts w:ascii="Consolas" w:hAnsi="Consolas" w:cs="Consolas"/>
                 <w:sz w:val="16"/>
                 <w:szCs w:val="16"/>
-                <w:lang w:val="es-ES"/>
-              </w:rPr>
-            </w:pPr>
-            <w:r>
-              <w:rPr>
-                <w:rFonts w:ascii="Consolas" w:hAnsi="Consolas" w:cs="Consolas"/>
-                <w:sz w:val="16"/>
-                <w:szCs w:val="16"/>
-                <w:lang w:val="es-ES"/>
+              </w:rPr>
+            </w:pPr>
+            <w:r>
+              <w:rPr>
+                <w:rFonts w:ascii="Consolas" w:hAnsi="Consolas" w:cs="Consolas"/>
+                <w:sz w:val="16"/>
+                <w:szCs w:val="16"/>
               </w:rPr>
               <w:t>_</w:t>
             </w:r>
@@ -9567,7 +9548,6 @@
                 <w:rFonts w:ascii="Consolas" w:hAnsi="Consolas" w:cs="Consolas"/>
                 <w:sz w:val="16"/>
                 <w:szCs w:val="16"/>
-                <w:lang w:val="es-ES"/>
               </w:rPr>
               <w:t>topol_</w:t>
             </w:r>
@@ -9577,7 +9557,6 @@
                 <w:rFonts w:ascii="Consolas" w:hAnsi="Consolas" w:cs="Consolas"/>
                 <w:sz w:val="16"/>
                 <w:szCs w:val="16"/>
-                <w:lang w:val="es-ES"/>
               </w:rPr>
               <w:t>link.type</w:t>
             </w:r>
@@ -9677,13 +9656,15 @@
                 <w:rFonts w:ascii="Consolas" w:hAnsi="Consolas" w:cs="Consolas"/>
                 <w:sz w:val="16"/>
                 <w:szCs w:val="16"/>
-              </w:rPr>
-            </w:pPr>
-            <w:r>
-              <w:rPr>
-                <w:rFonts w:ascii="Consolas" w:hAnsi="Consolas" w:cs="Consolas"/>
-                <w:sz w:val="16"/>
-                <w:szCs w:val="16"/>
+                <w:lang w:val="es-ES"/>
+              </w:rPr>
+            </w:pPr>
+            <w:r>
+              <w:rPr>
+                <w:rFonts w:ascii="Consolas" w:hAnsi="Consolas" w:cs="Consolas"/>
+                <w:sz w:val="16"/>
+                <w:szCs w:val="16"/>
+                <w:lang w:val="es-ES"/>
               </w:rPr>
               <w:t xml:space="preserve">3 2 4 1.7422 </w:t>
             </w:r>
@@ -9693,6 +9674,7 @@
                 <w:rFonts w:ascii="Consolas" w:hAnsi="Consolas" w:cs="Consolas"/>
                 <w:sz w:val="16"/>
                 <w:szCs w:val="16"/>
+                <w:lang w:val="es-ES"/>
               </w:rPr>
               <w:t>v  #</w:t>
             </w:r>
@@ -9702,6 +9684,7 @@
                 <w:rFonts w:ascii="Consolas" w:hAnsi="Consolas" w:cs="Consolas"/>
                 <w:sz w:val="16"/>
                 <w:szCs w:val="16"/>
+                <w:lang w:val="es-ES"/>
               </w:rPr>
               <w:t xml:space="preserve"> C1-Co1</w:t>
             </w:r>
@@ -10323,56 +10306,42 @@
                 <w:i/>
                 <w:iCs/>
               </w:rPr>
-              <w:t>carbonate groups</w:t>
+              <w:t xml:space="preserve">carbonate groups </w:t>
             </w:r>
             <w:r>
               <w:rPr>
                 <w:i/>
                 <w:iCs/>
               </w:rPr>
-              <w:t xml:space="preserve"> </w:t>
+              <w:t xml:space="preserve">(node ZA1) and </w:t>
             </w:r>
             <w:r>
               <w:rPr>
                 <w:i/>
                 <w:iCs/>
               </w:rPr>
-              <w:t xml:space="preserve">(node ZA1) and </w:t>
+              <w:t xml:space="preserve">Ca atoms </w:t>
             </w:r>
             <w:r>
               <w:rPr>
                 <w:i/>
                 <w:iCs/>
               </w:rPr>
-              <w:t xml:space="preserve">Ca atoms </w:t>
+              <w:t>(node ZA2)</w:t>
             </w:r>
             <w:r>
               <w:rPr>
                 <w:i/>
                 <w:iCs/>
               </w:rPr>
-              <w:t>(node ZA2)</w:t>
+              <w:t xml:space="preserve">. </w:t>
             </w:r>
             <w:r>
               <w:rPr>
                 <w:i/>
                 <w:iCs/>
               </w:rPr>
-              <w:t xml:space="preserve">. </w:t>
-            </w:r>
-            <w:r>
-              <w:rPr>
-                <w:i/>
-                <w:iCs/>
-              </w:rPr>
-              <w:t xml:space="preserve">Positions of the nodes are </w:t>
-            </w:r>
-            <w:r>
-              <w:rPr>
-                <w:i/>
-                <w:iCs/>
-              </w:rPr>
-              <w:t xml:space="preserve">not specified, as they can be determined directly from the centroids of the associated atoms. </w:t>
+              <w:t xml:space="preserve">Positions of the nodes are not specified, as they can be determined directly from the centroids of the associated atoms. </w:t>
             </w:r>
             <w:r>
               <w:rPr>
@@ -11524,13 +11493,15 @@
                 <w:rFonts w:ascii="Consolas" w:hAnsi="Consolas" w:cs="Consolas"/>
                 <w:sz w:val="16"/>
                 <w:szCs w:val="16"/>
-              </w:rPr>
-            </w:pPr>
-            <w:r>
-              <w:rPr>
-                <w:rFonts w:ascii="Consolas" w:hAnsi="Consolas" w:cs="Consolas"/>
-                <w:sz w:val="16"/>
-                <w:szCs w:val="16"/>
+                <w:lang w:val="es-ES"/>
+              </w:rPr>
+            </w:pPr>
+            <w:r>
+              <w:rPr>
+                <w:rFonts w:ascii="Consolas" w:hAnsi="Consolas" w:cs="Consolas"/>
+                <w:sz w:val="16"/>
+                <w:szCs w:val="16"/>
+                <w:lang w:val="es-ES"/>
               </w:rPr>
               <w:t>C</w:t>
             </w:r>
@@ -11540,6 +11511,7 @@
                 <w:rFonts w:ascii="Consolas" w:hAnsi="Consolas" w:cs="Consolas"/>
                 <w:sz w:val="16"/>
                 <w:szCs w:val="16"/>
+                <w:lang w:val="es-ES"/>
               </w:rPr>
               <w:t>1  0.00000</w:t>
             </w:r>
@@ -11549,6 +11521,7 @@
                 <w:rFonts w:ascii="Consolas" w:hAnsi="Consolas" w:cs="Consolas"/>
                 <w:sz w:val="16"/>
                 <w:szCs w:val="16"/>
+                <w:lang w:val="es-ES"/>
               </w:rPr>
               <w:t xml:space="preserve"> 0.00000 0.25000</w:t>
             </w:r>
@@ -12477,13 +12450,15 @@
                 <w:rFonts w:ascii="Consolas" w:hAnsi="Consolas" w:cs="Consolas"/>
                 <w:sz w:val="16"/>
                 <w:szCs w:val="16"/>
-              </w:rPr>
-            </w:pPr>
-            <w:r>
-              <w:rPr>
-                <w:rFonts w:ascii="Consolas" w:hAnsi="Consolas" w:cs="Consolas"/>
-                <w:sz w:val="16"/>
-                <w:szCs w:val="16"/>
+                <w:lang w:val="es-ES"/>
+              </w:rPr>
+            </w:pPr>
+            <w:r>
+              <w:rPr>
+                <w:rFonts w:ascii="Consolas" w:hAnsi="Consolas" w:cs="Consolas"/>
+                <w:sz w:val="16"/>
+                <w:szCs w:val="16"/>
+                <w:lang w:val="es-ES"/>
               </w:rPr>
               <w:t xml:space="preserve">1 1 C1 C 1 </w:t>
             </w:r>
@@ -13786,13 +13761,15 @@
                 <w:rFonts w:ascii="Consolas" w:hAnsi="Consolas" w:cs="Consolas"/>
                 <w:sz w:val="16"/>
                 <w:szCs w:val="16"/>
-              </w:rPr>
-            </w:pPr>
-            <w:r>
-              <w:rPr>
-                <w:rFonts w:ascii="Consolas" w:hAnsi="Consolas" w:cs="Consolas"/>
-                <w:sz w:val="16"/>
-                <w:szCs w:val="16"/>
+                <w:lang w:val="es-ES"/>
+              </w:rPr>
+            </w:pPr>
+            <w:r>
+              <w:rPr>
+                <w:rFonts w:ascii="Consolas" w:hAnsi="Consolas" w:cs="Consolas"/>
+                <w:sz w:val="16"/>
+                <w:szCs w:val="16"/>
+                <w:lang w:val="es-ES"/>
               </w:rPr>
               <w:t>O</w:t>
             </w:r>
@@ -13802,6 +13779,7 @@
                 <w:rFonts w:ascii="Consolas" w:hAnsi="Consolas" w:cs="Consolas"/>
                 <w:sz w:val="16"/>
                 <w:szCs w:val="16"/>
+                <w:lang w:val="es-ES"/>
               </w:rPr>
               <w:t>1  0.25000</w:t>
             </w:r>
@@ -13811,6 +13789,7 @@
                 <w:rFonts w:ascii="Consolas" w:hAnsi="Consolas" w:cs="Consolas"/>
                 <w:sz w:val="16"/>
                 <w:szCs w:val="16"/>
+                <w:lang w:val="es-ES"/>
               </w:rPr>
               <w:t xml:space="preserve"> 0.25000 0.25000</w:t>
             </w:r>
@@ -13824,13 +13803,15 @@
                 <w:rFonts w:ascii="Consolas" w:hAnsi="Consolas" w:cs="Consolas"/>
                 <w:sz w:val="16"/>
                 <w:szCs w:val="16"/>
-              </w:rPr>
-            </w:pPr>
-            <w:r>
-              <w:rPr>
-                <w:rFonts w:ascii="Consolas" w:hAnsi="Consolas" w:cs="Consolas"/>
-                <w:sz w:val="16"/>
-                <w:szCs w:val="16"/>
+                <w:lang w:val="es-ES"/>
+              </w:rPr>
+            </w:pPr>
+            <w:r>
+              <w:rPr>
+                <w:rFonts w:ascii="Consolas" w:hAnsi="Consolas" w:cs="Consolas"/>
+                <w:sz w:val="16"/>
+                <w:szCs w:val="16"/>
+                <w:lang w:val="es-ES"/>
               </w:rPr>
               <w:t>Cu1 0.00000 0.00000 0.00000</w:t>
             </w:r>
@@ -13844,27 +13825,50 @@
                 <w:rFonts w:ascii="Consolas" w:hAnsi="Consolas" w:cs="Consolas"/>
                 <w:sz w:val="16"/>
                 <w:szCs w:val="16"/>
-              </w:rPr>
-            </w:pPr>
-          </w:p>
-          <w:p>
-            <w:pPr>
-              <w:autoSpaceDE w:val="0"/>
-              <w:autoSpaceDN w:val="0"/>
-              <w:adjustRightInd w:val="0"/>
-              <w:rPr>
-                <w:rFonts w:ascii="Consolas" w:hAnsi="Consolas" w:cs="Consolas"/>
-                <w:sz w:val="16"/>
-                <w:szCs w:val="16"/>
-              </w:rPr>
-            </w:pPr>
-            <w:r>
-              <w:rPr>
-                <w:rFonts w:ascii="Consolas" w:hAnsi="Consolas" w:cs="Consolas"/>
-                <w:sz w:val="16"/>
-                <w:szCs w:val="16"/>
-              </w:rPr>
-              <w:t>_topol_net.id                    1</w:t>
+                <w:lang w:val="es-ES"/>
+              </w:rPr>
+            </w:pPr>
+          </w:p>
+          <w:p>
+            <w:pPr>
+              <w:autoSpaceDE w:val="0"/>
+              <w:autoSpaceDN w:val="0"/>
+              <w:adjustRightInd w:val="0"/>
+              <w:rPr>
+                <w:rFonts w:ascii="Consolas" w:hAnsi="Consolas" w:cs="Consolas"/>
+                <w:sz w:val="16"/>
+                <w:szCs w:val="16"/>
+                <w:lang w:val="es-ES"/>
+              </w:rPr>
+            </w:pPr>
+            <w:r>
+              <w:rPr>
+                <w:rFonts w:ascii="Consolas" w:hAnsi="Consolas" w:cs="Consolas"/>
+                <w:sz w:val="16"/>
+                <w:szCs w:val="16"/>
+                <w:lang w:val="es-ES"/>
+              </w:rPr>
+              <w:t>_</w:t>
+            </w:r>
+            <w:proofErr w:type="spellStart"/>
+            <w:r>
+              <w:rPr>
+                <w:rFonts w:ascii="Consolas" w:hAnsi="Consolas" w:cs="Consolas"/>
+                <w:sz w:val="16"/>
+                <w:szCs w:val="16"/>
+                <w:lang w:val="es-ES"/>
+              </w:rPr>
+              <w:t>topol_net.id</w:t>
+            </w:r>
+            <w:proofErr w:type="spellEnd"/>
+            <w:r>
+              <w:rPr>
+                <w:rFonts w:ascii="Consolas" w:hAnsi="Consolas" w:cs="Consolas"/>
+                <w:sz w:val="16"/>
+                <w:szCs w:val="16"/>
+                <w:lang w:val="es-ES"/>
+              </w:rPr>
+              <w:t xml:space="preserve">                    1</w:t>
             </w:r>
           </w:p>
           <w:p>
@@ -15578,7 +15582,6 @@
                 <w:rFonts w:ascii="Consolas" w:hAnsi="Consolas" w:cs="Courier New"/>
                 <w:sz w:val="16"/>
                 <w:szCs w:val="16"/>
-                <w:lang w:val="es-ES"/>
               </w:rPr>
             </w:pPr>
             <w:r>
@@ -15586,7 +15589,6 @@
                 <w:rFonts w:ascii="Consolas" w:hAnsi="Consolas" w:cs="Courier New"/>
                 <w:sz w:val="16"/>
                 <w:szCs w:val="16"/>
-                <w:lang w:val="es-ES"/>
               </w:rPr>
               <w:t>192 1/2-z,1/2+</w:t>
             </w:r>
@@ -15596,7 +15598,6 @@
                 <w:rFonts w:ascii="Consolas" w:hAnsi="Consolas" w:cs="Courier New"/>
                 <w:sz w:val="16"/>
                 <w:szCs w:val="16"/>
-                <w:lang w:val="es-ES"/>
               </w:rPr>
               <w:t>y,-</w:t>
             </w:r>
@@ -15606,7 +15607,6 @@
                 <w:rFonts w:ascii="Consolas" w:hAnsi="Consolas" w:cs="Courier New"/>
                 <w:sz w:val="16"/>
                 <w:szCs w:val="16"/>
-                <w:lang w:val="es-ES"/>
               </w:rPr>
               <w:t>x</w:t>
             </w:r>
@@ -15620,7 +15620,6 @@
                 <w:rFonts w:ascii="Consolas" w:hAnsi="Consolas" w:cs="Courier New"/>
                 <w:sz w:val="16"/>
                 <w:szCs w:val="16"/>
-                <w:lang w:val="es-ES"/>
               </w:rPr>
             </w:pPr>
           </w:p>
@@ -15817,15 +15816,13 @@
                 <w:rFonts w:ascii="Consolas" w:hAnsi="Consolas" w:cs="Consolas"/>
                 <w:sz w:val="16"/>
                 <w:szCs w:val="16"/>
-                <w:lang w:val="es-ES"/>
-              </w:rPr>
-            </w:pPr>
-            <w:r>
-              <w:rPr>
-                <w:rFonts w:ascii="Consolas" w:hAnsi="Consolas" w:cs="Consolas"/>
-                <w:sz w:val="16"/>
-                <w:szCs w:val="16"/>
-                <w:lang w:val="es-ES"/>
+              </w:rPr>
+            </w:pPr>
+            <w:r>
+              <w:rPr>
+                <w:rFonts w:ascii="Consolas" w:hAnsi="Consolas" w:cs="Consolas"/>
+                <w:sz w:val="16"/>
+                <w:szCs w:val="16"/>
               </w:rPr>
               <w:t>H</w:t>
             </w:r>
@@ -15835,7 +15832,6 @@
                 <w:rFonts w:ascii="Consolas" w:hAnsi="Consolas" w:cs="Consolas"/>
                 <w:sz w:val="16"/>
                 <w:szCs w:val="16"/>
-                <w:lang w:val="es-ES"/>
               </w:rPr>
               <w:t>1  0.30590</w:t>
             </w:r>
@@ -15845,7 +15841,6 @@
                 <w:rFonts w:ascii="Consolas" w:hAnsi="Consolas" w:cs="Consolas"/>
                 <w:sz w:val="16"/>
                 <w:szCs w:val="16"/>
-                <w:lang w:val="es-ES"/>
               </w:rPr>
               <w:t xml:space="preserve"> 0.19410 0.04520</w:t>
             </w:r>
@@ -17722,13 +17717,15 @@
                 <w:rFonts w:ascii="Consolas" w:hAnsi="Consolas" w:cs="Consolas"/>
                 <w:sz w:val="16"/>
                 <w:szCs w:val="16"/>
-              </w:rPr>
-            </w:pPr>
-            <w:r>
-              <w:rPr>
-                <w:rFonts w:ascii="Consolas" w:hAnsi="Consolas" w:cs="Consolas"/>
-                <w:sz w:val="16"/>
-                <w:szCs w:val="16"/>
+                <w:lang w:val="es-ES"/>
+              </w:rPr>
+            </w:pPr>
+            <w:r>
+              <w:rPr>
+                <w:rFonts w:ascii="Consolas" w:hAnsi="Consolas" w:cs="Consolas"/>
+                <w:sz w:val="16"/>
+                <w:szCs w:val="16"/>
+                <w:lang w:val="es-ES"/>
               </w:rPr>
               <w:t xml:space="preserve">10 10 </w:t>
             </w:r>
@@ -17738,6 +17735,7 @@
                 <w:rFonts w:ascii="Consolas" w:hAnsi="Consolas" w:cs="Consolas"/>
                 <w:sz w:val="16"/>
                 <w:szCs w:val="16"/>
+                <w:lang w:val="es-ES"/>
               </w:rPr>
               <w:t>11  .</w:t>
             </w:r>
@@ -17747,6 +17745,7 @@
                 <w:rFonts w:ascii="Consolas" w:hAnsi="Consolas" w:cs="Consolas"/>
                 <w:sz w:val="16"/>
                 <w:szCs w:val="16"/>
+                <w:lang w:val="es-ES"/>
               </w:rPr>
               <w:t xml:space="preserve">   1.9340 </w:t>
             </w:r>
@@ -17758,6 +17757,7 @@
                 <w:sz w:val="16"/>
                 <w:szCs w:val="16"/>
                 <w:u w:val="single"/>
+                <w:lang w:val="es-ES"/>
               </w:rPr>
               <w:t>gl</w:t>
             </w:r>
@@ -17767,6 +17767,7 @@
                 <w:rFonts w:ascii="Consolas" w:hAnsi="Consolas" w:cs="Consolas"/>
                 <w:sz w:val="16"/>
                 <w:szCs w:val="16"/>
+                <w:lang w:val="es-ES"/>
               </w:rPr>
               <w:t xml:space="preserve"> # O1-Zn1</w:t>
             </w:r>
@@ -17780,6 +17781,7 @@
                 <w:rFonts w:ascii="Consolas" w:hAnsi="Consolas" w:cs="Consolas"/>
                 <w:sz w:val="16"/>
                 <w:szCs w:val="16"/>
+                <w:lang w:val="es-ES"/>
               </w:rPr>
             </w:pPr>
           </w:p>
@@ -18080,7 +18082,6 @@
                 <w:rFonts w:ascii="Consolas" w:hAnsi="Consolas" w:cs="Consolas"/>
                 <w:sz w:val="16"/>
                 <w:szCs w:val="16"/>
-                <w:lang w:val="es-ES"/>
               </w:rPr>
               <w:t xml:space="preserve">1   H1   1 </w:t>
             </w:r>
@@ -18090,7 +18091,6 @@
                 <w:rFonts w:ascii="Consolas" w:hAnsi="Consolas" w:cs="Consolas"/>
                 <w:sz w:val="16"/>
                 <w:szCs w:val="16"/>
-                <w:lang w:val="es-ES"/>
               </w:rPr>
               <w:t xml:space="preserve">  .</w:t>
             </w:r>
@@ -18100,9 +18100,17 @@
                 <w:rFonts w:ascii="Consolas" w:hAnsi="Consolas" w:cs="Consolas"/>
                 <w:sz w:val="16"/>
                 <w:szCs w:val="16"/>
-                <w:lang w:val="es-ES"/>
-              </w:rPr>
-              <w:t xml:space="preserve">   1 H</w:t>
+              </w:rPr>
+              <w:t xml:space="preserve">   </w:t>
+            </w:r>
+            <w:r>
+              <w:rPr>
+                <w:rFonts w:ascii="Consolas" w:hAnsi="Consolas" w:cs="Consolas"/>
+                <w:sz w:val="16"/>
+                <w:szCs w:val="16"/>
+                <w:lang w:val="es-ES"/>
+              </w:rPr>
+              <w:t>1 H</w:t>
             </w:r>
           </w:p>
           <w:p>
@@ -19527,14 +19535,16 @@
                 <w:rFonts w:ascii="Consolas" w:hAnsi="Consolas" w:cs="Consolas"/>
                 <w:sz w:val="16"/>
                 <w:szCs w:val="16"/>
-              </w:rPr>
-            </w:pPr>
-            <w:proofErr w:type="gramStart"/>
-            <w:r>
-              <w:rPr>
-                <w:rFonts w:ascii="Consolas" w:hAnsi="Consolas" w:cs="Consolas"/>
-                <w:sz w:val="16"/>
-                <w:szCs w:val="16"/>
+                <w:lang w:val="es-ES"/>
+              </w:rPr>
+            </w:pPr>
+            <w:proofErr w:type="gramStart"/>
+            <w:r>
+              <w:rPr>
+                <w:rFonts w:ascii="Consolas" w:hAnsi="Consolas" w:cs="Consolas"/>
+                <w:sz w:val="16"/>
+                <w:szCs w:val="16"/>
+                <w:lang w:val="es-ES"/>
               </w:rPr>
               <w:t>44  H</w:t>
             </w:r>
@@ -19544,6 +19554,7 @@
                 <w:rFonts w:ascii="Consolas" w:hAnsi="Consolas" w:cs="Consolas"/>
                 <w:sz w:val="16"/>
                 <w:szCs w:val="16"/>
+                <w:lang w:val="es-ES"/>
               </w:rPr>
               <w:t>1   9   8  26 H</w:t>
             </w:r>
@@ -19730,7 +19741,6 @@
                 <w:rFonts w:ascii="Consolas" w:hAnsi="Consolas" w:cs="Consolas"/>
                 <w:sz w:val="16"/>
                 <w:szCs w:val="16"/>
-                <w:lang w:val="es-ES"/>
               </w:rPr>
               <w:t>50  Zn</w:t>
             </w:r>
@@ -19740,7 +19750,6 @@
                 <w:rFonts w:ascii="Consolas" w:hAnsi="Consolas" w:cs="Consolas"/>
                 <w:sz w:val="16"/>
                 <w:szCs w:val="16"/>
-                <w:lang w:val="es-ES"/>
               </w:rPr>
               <w:t xml:space="preserve">1 11   .   </w:t>
             </w:r>
@@ -24687,8 +24696,22 @@
       </w:r>
     </w:p>
     <w:p>
-      <w:r>
-        <w:t xml:space="preserve">The CIF topological data can be read and generated by the </w:t>
+      <w:commentRangeStart w:id="1"/>
+      <w:r>
+        <w:t xml:space="preserve">Topological </w:t>
+      </w:r>
+      <w:r>
+        <w:t>CIF</w:t>
+      </w:r>
+      <w:commentRangeEnd w:id="1"/>
+      <w:r>
+        <w:rPr>
+          <w:rStyle w:val="CommentReference"/>
+        </w:rPr>
+        <w:commentReference w:id="1"/>
+      </w:r>
+      <w:r>
+        <w:t xml:space="preserve"> data can be read and generated by the </w:t>
       </w:r>
       <w:proofErr w:type="spellStart"/>
       <w:r>
@@ -24749,13 +24772,15 @@
       </w:r>
       <w:proofErr w:type="spellEnd"/>
       <w:r>
-        <w:t xml:space="preserve"> software (</w:t>
+        <w:t xml:space="preserve">  (</w:t>
+      </w:r>
+      <w:r>
+        <w:t xml:space="preserve">15.1.59) </w:t>
       </w:r>
       <w:hyperlink r:id="rId15" w:history="1">
         <w:r>
           <w:rPr>
             <w:rStyle w:val="Hyperlink"/>
-            <w:u w:val="none"/>
           </w:rPr>
           <w:t>https://jmol.sourceforge.net</w:t>
         </w:r>
@@ -24781,7 +24806,18 @@
       </w:r>
       <w:proofErr w:type="spellEnd"/>
       <w:r>
-        <w:t xml:space="preserve"> format. The topological databases Reticular Chemistry Structure Resource (RCSR, http://rcsr.net/) and </w:t>
+        <w:t xml:space="preserve"> format. The topological databases Reticular Chemistry Structure Resource (RCSR, </w:t>
+      </w:r>
+      <w:hyperlink r:id="rId17" w:history="1">
+        <w:r>
+          <w:rPr>
+            <w:rStyle w:val="Hyperlink"/>
+          </w:rPr>
+          <w:t>http://rcsr.net</w:t>
+        </w:r>
+      </w:hyperlink>
+      <w:r>
+        <w:t xml:space="preserve">) and </w:t>
       </w:r>
       <w:proofErr w:type="spellStart"/>
       <w:r>
@@ -24789,7 +24825,18 @@
       </w:r>
       <w:proofErr w:type="spellEnd"/>
       <w:r>
-        <w:t xml:space="preserve"> Collections (TTD and TTO, https://topospro.com) use the </w:t>
+        <w:t xml:space="preserve"> Collections (TTD and TTO, </w:t>
+      </w:r>
+      <w:hyperlink r:id="rId18" w:history="1">
+        <w:r>
+          <w:rPr>
+            <w:rStyle w:val="Hyperlink"/>
+          </w:rPr>
+          <w:t>https://topospro.com</w:t>
+        </w:r>
+      </w:hyperlink>
+      <w:r>
+        <w:t xml:space="preserve">) use the </w:t>
       </w:r>
       <w:proofErr w:type="spellStart"/>
       <w:r>
@@ -25194,7 +25241,7 @@
       <w:r>
         <w:t xml:space="preserve"> (</w:t>
       </w:r>
-      <w:hyperlink r:id="rId17" w:history="1">
+      <w:hyperlink r:id="rId19" w:history="1">
         <w:r>
           <w:rPr>
             <w:rStyle w:val="Hyperlink"/>
@@ -25214,7 +25261,7 @@
       <w:r>
         <w:t>) or GitHub (</w:t>
       </w:r>
-      <w:hyperlink r:id="rId18" w:history="1">
+      <w:hyperlink r:id="rId20" w:history="1">
         <w:r>
           <w:rPr>
             <w:rStyle w:val="Hyperlink"/>
@@ -25807,8 +25854,8 @@
       </w:r>
     </w:p>
     <w:p>
-      <w:bookmarkStart w:id="1" w:name="_heading=h.gjdgxs" w:colFirst="0" w:colLast="0"/>
-      <w:bookmarkEnd w:id="1"/>
+      <w:bookmarkStart w:id="2" w:name="_heading=h.gjdgxs" w:colFirst="0" w:colLast="0"/>
+      <w:bookmarkEnd w:id="2"/>
       <w:r>
         <w:t xml:space="preserve">Bonneau, C., O’Keeffe, M., </w:t>
       </w:r>
@@ -25915,8 +25962,8 @@
       </w:r>
     </w:p>
     <w:p>
-      <w:bookmarkStart w:id="2" w:name="_heading=h.30j0zll" w:colFirst="0" w:colLast="0"/>
-      <w:bookmarkEnd w:id="2"/>
+      <w:bookmarkStart w:id="3" w:name="_heading=h.30j0zll" w:colFirst="0" w:colLast="0"/>
+      <w:bookmarkEnd w:id="3"/>
       <w:r>
         <w:t xml:space="preserve">Delgado-Friedrichs, O. &amp; O’Keeffe, M. (2005). </w:t>
       </w:r>
@@ -26227,8 +26274,8 @@
     </w:p>
     <w:p/>
     <w:sectPr>
-      <w:headerReference w:type="default" r:id="rId19"/>
-      <w:footerReference w:type="default" r:id="rId20"/>
+      <w:headerReference w:type="default" r:id="rId21"/>
+      <w:footerReference w:type="default" r:id="rId22"/>
       <w:pgSz w:w="11906" w:h="16838"/>
       <w:pgMar w:top="1134" w:right="850" w:bottom="450" w:left="1701" w:header="708" w:footer="708" w:gutter="0"/>
       <w:pgNumType w:start="1"/>
@@ -26256,24 +26303,43 @@
       </w:r>
     </w:p>
   </w:comment>
+  <w:comment w:id="1" w:author="Robert Hanson" w:date="2021-10-19T10:31:00Z" w:initials="RH">
+    <w:p>
+      <w:pPr>
+        <w:pStyle w:val="CommentText"/>
+      </w:pPr>
+      <w:r>
+        <w:rPr>
+          <w:rStyle w:val="CommentReference"/>
+        </w:rPr>
+        <w:annotationRef/>
+      </w:r>
+      <w:r>
+        <w:t>slightly reworded</w:t>
+      </w:r>
+    </w:p>
+  </w:comment>
 </w:comments>
 </file>
 
 <file path=word/commentsExtended.xml><?xml version="1.0" encoding="utf-8"?>
 <w15:commentsEx xmlns:wpc="http://schemas.microsoft.com/office/word/2010/wordprocessingCanvas" xmlns:cx="http://schemas.microsoft.com/office/drawing/2014/chartex" xmlns:cx1="http://schemas.microsoft.com/office/drawing/2015/9/8/chartex" xmlns:cx2="http://schemas.microsoft.com/office/drawing/2015/10/21/chartex" xmlns:cx3="http://schemas.microsoft.com/office/drawing/2016/5/9/chartex" xmlns:cx4="http://schemas.microsoft.com/office/drawing/2016/5/10/chartex" xmlns:cx5="http://schemas.microsoft.com/office/drawing/2016/5/11/chartex" xmlns:cx6="http://schemas.microsoft.com/office/drawing/2016/5/12/chartex" xmlns:cx7="http://schemas.microsoft.com/office/drawing/2016/5/13/chartex" xmlns:cx8="http://schemas.microsoft.com/office/drawing/2016/5/14/chartex" xmlns:mc="http://schemas.openxmlformats.org/markup-compatibility/2006" xmlns:aink="http://schemas.microsoft.com/office/drawing/2016/ink" xmlns:am3d="http://schemas.microsoft.com/office/drawing/2017/model3d" xmlns:o="urn:schemas-microsoft-com:office:office" xmlns:r="http://schemas.openxmlformats.org/officeDocument/2006/relationships" xmlns:m="http://schemas.openxmlformats.org/officeDocument/2006/math" xmlns:v="urn:schemas-microsoft-com:vml" xmlns:wp14="http://schemas.microsoft.com/office/word/2010/wordprocessingDrawing" xmlns:wp="http://schemas.openxmlformats.org/drawingml/2006/wordprocessingDrawing" xmlns:w10="urn:schemas-microsoft-com:office:word" xmlns:w="http://schemas.openxmlformats.org/wordprocessingml/2006/main" xmlns:w14="http://schemas.microsoft.com/office/word/2010/wordml" xmlns:w15="http://schemas.microsoft.com/office/word/2012/wordml" xmlns:w16cex="http://schemas.microsoft.com/office/word/2018/wordml/cex" xmlns:w16cid="http://schemas.microsoft.com/office/word/2016/wordml/cid" xmlns:w16="http://schemas.microsoft.com/office/word/2018/wordml" xmlns:w16sdtdh="http://schemas.microsoft.com/office/word/2020/wordml/sdtdatahash" xmlns:w16se="http://schemas.microsoft.com/office/word/2015/wordml/symex" xmlns:wpg="http://schemas.microsoft.com/office/word/2010/wordprocessingGroup" xmlns:wpi="http://schemas.microsoft.com/office/word/2010/wordprocessingInk" xmlns:wne="http://schemas.microsoft.com/office/word/2006/wordml" xmlns:wps="http://schemas.microsoft.com/office/word/2010/wordprocessingShape" mc:Ignorable="w14 w15 w16se w16cid w16 w16cex w16sdtdh wp14">
   <w15:commentEx w15:paraId="75B89F1B" w15:done="0"/>
+  <w15:commentEx w15:paraId="43D8D752" w15:done="0"/>
 </w15:commentsEx>
 </file>
 
 <file path=word/commentsExtensible.xml><?xml version="1.0" encoding="utf-8"?>
 <w16cex:commentsExtensible xmlns:wpc="http://schemas.microsoft.com/office/word/2010/wordprocessingCanvas" xmlns:cx="http://schemas.microsoft.com/office/drawing/2014/chartex" xmlns:cx1="http://schemas.microsoft.com/office/drawing/2015/9/8/chartex" xmlns:cx2="http://schemas.microsoft.com/office/drawing/2015/10/21/chartex" xmlns:cx3="http://schemas.microsoft.com/office/drawing/2016/5/9/chartex" xmlns:cx4="http://schemas.microsoft.com/office/drawing/2016/5/10/chartex" xmlns:cx5="http://schemas.microsoft.com/office/drawing/2016/5/11/chartex" xmlns:cx6="http://schemas.microsoft.com/office/drawing/2016/5/12/chartex" xmlns:cx7="http://schemas.microsoft.com/office/drawing/2016/5/13/chartex" xmlns:cx8="http://schemas.microsoft.com/office/drawing/2016/5/14/chartex" xmlns:mc="http://schemas.openxmlformats.org/markup-compatibility/2006" xmlns:aink="http://schemas.microsoft.com/office/drawing/2016/ink" xmlns:am3d="http://schemas.microsoft.com/office/drawing/2017/model3d" xmlns:o="urn:schemas-microsoft-com:office:office" xmlns:r="http://schemas.openxmlformats.org/officeDocument/2006/relationships" xmlns:m="http://schemas.openxmlformats.org/officeDocument/2006/math" xmlns:v="urn:schemas-microsoft-com:vml" xmlns:wp14="http://schemas.microsoft.com/office/word/2010/wordprocessingDrawing" xmlns:wp="http://schemas.openxmlformats.org/drawingml/2006/wordprocessingDrawing" xmlns:w10="urn:schemas-microsoft-com:office:word" xmlns:w="http://schemas.openxmlformats.org/wordprocessingml/2006/main" xmlns:w14="http://schemas.microsoft.com/office/word/2010/wordml" xmlns:w15="http://schemas.microsoft.com/office/word/2012/wordml" xmlns:w16cex="http://schemas.microsoft.com/office/word/2018/wordml/cex" xmlns:w16cid="http://schemas.microsoft.com/office/word/2016/wordml/cid" xmlns:w16="http://schemas.microsoft.com/office/word/2018/wordml" xmlns:w16sdtdh="http://schemas.microsoft.com/office/word/2020/wordml/sdtdatahash" xmlns:w16se="http://schemas.microsoft.com/office/word/2015/wordml/symex" xmlns:wpg="http://schemas.microsoft.com/office/word/2010/wordprocessingGroup" xmlns:wpi="http://schemas.microsoft.com/office/word/2010/wordprocessingInk" xmlns:wne="http://schemas.microsoft.com/office/word/2006/wordml" xmlns:wps="http://schemas.microsoft.com/office/word/2010/wordprocessingShape" mc:Ignorable="w14 w15 w16se w16cid w16 w16cex w16sdtdh wp14">
   <w16cex:commentExtensible w16cex:durableId="2516B050" w16cex:dateUtc="2021-10-17T19:23:00Z"/>
+  <w16cex:commentExtensible w16cex:durableId="25191D10" w16cex:dateUtc="2021-10-19T15:31:00Z"/>
 </w16cex:commentsExtensible>
 </file>
 
 <file path=word/commentsIds.xml><?xml version="1.0" encoding="utf-8"?>
 <w16cid:commentsIds xmlns:wpc="http://schemas.microsoft.com/office/word/2010/wordprocessingCanvas" xmlns:cx="http://schemas.microsoft.com/office/drawing/2014/chartex" xmlns:cx1="http://schemas.microsoft.com/office/drawing/2015/9/8/chartex" xmlns:cx2="http://schemas.microsoft.com/office/drawing/2015/10/21/chartex" xmlns:cx3="http://schemas.microsoft.com/office/drawing/2016/5/9/chartex" xmlns:cx4="http://schemas.microsoft.com/office/drawing/2016/5/10/chartex" xmlns:cx5="http://schemas.microsoft.com/office/drawing/2016/5/11/chartex" xmlns:cx6="http://schemas.microsoft.com/office/drawing/2016/5/12/chartex" xmlns:cx7="http://schemas.microsoft.com/office/drawing/2016/5/13/chartex" xmlns:cx8="http://schemas.microsoft.com/office/drawing/2016/5/14/chartex" xmlns:mc="http://schemas.openxmlformats.org/markup-compatibility/2006" xmlns:aink="http://schemas.microsoft.com/office/drawing/2016/ink" xmlns:am3d="http://schemas.microsoft.com/office/drawing/2017/model3d" xmlns:o="urn:schemas-microsoft-com:office:office" xmlns:r="http://schemas.openxmlformats.org/officeDocument/2006/relationships" xmlns:m="http://schemas.openxmlformats.org/officeDocument/2006/math" xmlns:v="urn:schemas-microsoft-com:vml" xmlns:wp14="http://schemas.microsoft.com/office/word/2010/wordprocessingDrawing" xmlns:wp="http://schemas.openxmlformats.org/drawingml/2006/wordprocessingDrawing" xmlns:w10="urn:schemas-microsoft-com:office:word" xmlns:w="http://schemas.openxmlformats.org/wordprocessingml/2006/main" xmlns:w14="http://schemas.microsoft.com/office/word/2010/wordml" xmlns:w15="http://schemas.microsoft.com/office/word/2012/wordml" xmlns:w16cex="http://schemas.microsoft.com/office/word/2018/wordml/cex" xmlns:w16cid="http://schemas.microsoft.com/office/word/2016/wordml/cid" xmlns:w16="http://schemas.microsoft.com/office/word/2018/wordml" xmlns:w16sdtdh="http://schemas.microsoft.com/office/word/2020/wordml/sdtdatahash" xmlns:w16se="http://schemas.microsoft.com/office/word/2015/wordml/symex" xmlns:wpg="http://schemas.microsoft.com/office/word/2010/wordprocessingGroup" xmlns:wpi="http://schemas.microsoft.com/office/word/2010/wordprocessingInk" xmlns:wne="http://schemas.microsoft.com/office/word/2006/wordml" xmlns:wps="http://schemas.microsoft.com/office/word/2010/wordprocessingShape" mc:Ignorable="w14 w15 w16se w16cid w16 w16cex w16sdtdh wp14">
   <w16cid:commentId w16cid:paraId="75B89F1B" w16cid:durableId="2516B050"/>
+  <w16cid:commentId w16cid:paraId="43D8D752" w16cid:durableId="25191D10"/>
 </w16cid:commentsIds>
 </file>
 
@@ -28039,6 +28105,18 @@
       <w:shd w:val="clear" w:color="auto" w:fill="E1DFDD"/>
     </w:rPr>
   </w:style>
+  <w:style w:type="character" w:styleId="UnresolvedMention">
+    <w:name w:val="Unresolved Mention"/>
+    <w:basedOn w:val="DefaultParagraphFont"/>
+    <w:uiPriority w:val="99"/>
+    <w:semiHidden/>
+    <w:unhideWhenUsed/>
+    <w:rsid w:val="00BF2145"/>
+    <w:rPr>
+      <w:color w:val="605E5C"/>
+      <w:shd w:val="clear" w:color="auto" w:fill="E1DFDD"/>
+    </w:rPr>
+  </w:style>
 </w:styles>
 </file>
 
@@ -28304,28 +28382,28 @@
 </file>
 
 <file path=customXml/item1.xml><?xml version="1.0" encoding="utf-8"?>
+<b:Sources xmlns:b="http://schemas.openxmlformats.org/officeDocument/2006/bibliography" xmlns="http://schemas.openxmlformats.org/officeDocument/2006/bibliography" SelectedStyle="\APASixthEditionOfficeOnline.xsl" StyleName="APA" Version="6"/>
+</file>
+
+<file path=customXml/item2.xml><?xml version="1.0" encoding="utf-8"?>
 <go:gDocsCustomXmlDataStorage xmlns:go="http://customooxmlschemas.google.com/" xmlns:r="http://schemas.openxmlformats.org/officeDocument/2006/relationships">
   <go:docsCustomData xmlns:go="http://customooxmlschemas.google.com/" roundtripDataSignature="AMtx7mhldGfiCmid5Cr0sGBUSL726JHFLg==">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</go:docsCustomData>
 </go:gDocsCustomXmlDataStorage>
 </file>
 
-<file path=customXml/item2.xml><?xml version="1.0" encoding="utf-8"?>
-<b:Sources xmlns:b="http://schemas.openxmlformats.org/officeDocument/2006/bibliography" xmlns="http://schemas.openxmlformats.org/officeDocument/2006/bibliography" SelectedStyle="\APASixthEditionOfficeOnline.xsl" StyleName="APA" Version="6"/>
+<file path=customXml/itemProps1.xml><?xml version="1.0" encoding="utf-8"?>
+<ds:datastoreItem xmlns:ds="http://schemas.openxmlformats.org/officeDocument/2006/customXml" ds:itemID="{650A054C-8D34-4E5F-B508-9BE12DBFACE1}">
+  <ds:schemaRefs>
+    <ds:schemaRef ds:uri="http://schemas.openxmlformats.org/officeDocument/2006/bibliography"/>
+  </ds:schemaRefs>
+</ds:datastoreItem>
 </file>
 
-<file path=customXml/itemProps1.xml><?xml version="1.0" encoding="utf-8"?>
+<file path=customXml/itemProps2.xml><?xml version="1.0" encoding="utf-8"?>
 <ds:datastoreItem xmlns:ds="http://schemas.openxmlformats.org/officeDocument/2006/customXml" ds:itemID="{11111111-1234-1234-1234-123412341234}">
   <ds:schemaRefs>
     <ds:schemaRef ds:uri="http://customooxmlschemas.google.com/"/>
     <ds:schemaRef ds:uri="http://schemas.openxmlformats.org/officeDocument/2006/relationships"/>
   </ds:schemaRefs>
 </ds:datastoreItem>
-</file>
-
-<file path=customXml/itemProps2.xml><?xml version="1.0" encoding="utf-8"?>
-<ds:datastoreItem xmlns:ds="http://schemas.openxmlformats.org/officeDocument/2006/customXml" ds:itemID="{650A054C-8D34-4E5F-B508-9BE12DBFACE1}">
-  <ds:schemaRefs>
-    <ds:schemaRef ds:uri="http://schemas.openxmlformats.org/officeDocument/2006/bibliography"/>
-  </ds:schemaRefs>
-</ds:datastoreItem>
 </file>
</xml_diff>